<commit_message>
final version sent to michel for submission.
</commit_message>
<xml_diff>
--- a/Referee list.docx
+++ b/Referee list.docx
@@ -1,8 +1,11 @@
 
 <file path=word/document.xml><?xml version="1.0" encoding="utf-8"?>
-<w:document xmlns:wpc="http://schemas.microsoft.com/office/word/2010/wordprocessingCanvas" xmlns:mc="http://schemas.openxmlformats.org/markup-compatibility/2006" xmlns:o="urn:schemas-microsoft-com:office:office" xmlns:r="http://schemas.openxmlformats.org/officeDocument/2006/relationships" xmlns:m="http://schemas.openxmlformats.org/officeDocument/2006/math" xmlns:v="urn:schemas-microsoft-com:vml" xmlns:wp14="http://schemas.microsoft.com/office/word/2010/wordprocessingDrawing" xmlns:wp="http://schemas.openxmlformats.org/drawingml/2006/wordprocessingDrawing" xmlns:w10="urn:schemas-microsoft-com:office:word" xmlns:w="http://schemas.openxmlformats.org/wordprocessingml/2006/main" xmlns:w14="http://schemas.microsoft.com/office/word/2010/wordml" xmlns:w15="http://schemas.microsoft.com/office/word/2012/wordml" xmlns:wpg="http://schemas.microsoft.com/office/word/2010/wordprocessingGroup" xmlns:wpi="http://schemas.microsoft.com/office/word/2010/wordprocessingInk" xmlns:wne="http://schemas.microsoft.com/office/word/2006/wordml" xmlns:wps="http://schemas.microsoft.com/office/word/2010/wordprocessingShape" mc:Ignorable="w14 w15 wp14">
+<w:document xmlns:wpc="http://schemas.microsoft.com/office/word/2010/wordprocessingCanvas" xmlns:cx="http://schemas.microsoft.com/office/drawing/2014/chartex" xmlns:cx1="http://schemas.microsoft.com/office/drawing/2015/9/8/chartex" xmlns:mc="http://schemas.openxmlformats.org/markup-compatibility/2006" xmlns:o="urn:schemas-microsoft-com:office:office" xmlns:r="http://schemas.openxmlformats.org/officeDocument/2006/relationships" xmlns:m="http://schemas.openxmlformats.org/officeDocument/2006/math" xmlns:v="urn:schemas-microsoft-com:vml" xmlns:wp14="http://schemas.microsoft.com/office/word/2010/wordprocessingDrawing" xmlns:wp="http://schemas.openxmlformats.org/drawingml/2006/wordprocessingDrawing" xmlns:w10="urn:schemas-microsoft-com:office:word" xmlns:w="http://schemas.openxmlformats.org/wordprocessingml/2006/main" xmlns:w14="http://schemas.microsoft.com/office/word/2010/wordml" xmlns:w15="http://schemas.microsoft.com/office/word/2012/wordml" xmlns:w16se="http://schemas.microsoft.com/office/word/2015/wordml/symex" xmlns:wpg="http://schemas.microsoft.com/office/word/2010/wordprocessingGroup" xmlns:wpi="http://schemas.microsoft.com/office/word/2010/wordprocessingInk" xmlns:wne="http://schemas.microsoft.com/office/word/2006/wordml" xmlns:wps="http://schemas.microsoft.com/office/word/2010/wordprocessingShape" mc:Ignorable="w14 w15 w16se wp14">
   <w:body>
     <w:p>
+      <w:pPr>
+        <w:pStyle w:val="Heading2"/>
+      </w:pPr>
       <w:r>
         <w:t>Referee list</w:t>
       </w:r>
@@ -14,10 +17,92 @@
           <w:ilvl w:val="0"/>
           <w:numId w:val="1"/>
         </w:numPr>
+        <w:spacing w:after="0"/>
       </w:pPr>
       <w:r>
         <w:t>Stephan Link.</w:t>
       </w:r>
+    </w:p>
+    <w:p>
+      <w:pPr>
+        <w:pStyle w:val="ListParagraph"/>
+        <w:spacing w:after="0"/>
+      </w:pPr>
+    </w:p>
+    <w:p>
+      <w:pPr>
+        <w:pStyle w:val="ListParagraph"/>
+        <w:spacing w:after="0"/>
+      </w:pPr>
+      <w:r>
+        <w:rPr>
+          <w:rFonts w:ascii="Arial" w:hAnsi="Arial" w:cs="Arial"/>
+          <w:color w:val="666666"/>
+          <w:sz w:val="18"/>
+          <w:szCs w:val="18"/>
+          <w:shd w:val="clear" w:color="auto" w:fill="FFFFFF"/>
+        </w:rPr>
+        <w:t>Email: </w:t>
+      </w:r>
+      <w:hyperlink r:id="rId6" w:history="1">
+        <w:r>
+          <w:rPr>
+            <w:rStyle w:val="Hyperlink"/>
+            <w:rFonts w:ascii="Arial" w:hAnsi="Arial" w:cs="Arial"/>
+            <w:color w:val="003D7D"/>
+            <w:sz w:val="18"/>
+            <w:szCs w:val="18"/>
+            <w:u w:val="none"/>
+            <w:bdr w:val="none" w:sz="0" w:space="0" w:color="auto" w:frame="1"/>
+            <w:shd w:val="clear" w:color="auto" w:fill="FFFFFF"/>
+          </w:rPr>
+          <w:t>Stephan.Link@rice.edu</w:t>
+        </w:r>
+      </w:hyperlink>
+      <w:r>
+        <w:rPr>
+          <w:rFonts w:ascii="Arial" w:hAnsi="Arial" w:cs="Arial"/>
+          <w:color w:val="666666"/>
+          <w:sz w:val="18"/>
+          <w:szCs w:val="18"/>
+        </w:rPr>
+        <w:br/>
+      </w:r>
+      <w:r>
+        <w:rPr>
+          <w:rFonts w:ascii="Arial" w:hAnsi="Arial" w:cs="Arial"/>
+          <w:color w:val="666666"/>
+          <w:sz w:val="18"/>
+          <w:szCs w:val="18"/>
+          <w:shd w:val="clear" w:color="auto" w:fill="FFFFFF"/>
+        </w:rPr>
+        <w:t>Phone: (713) 348-4561</w:t>
+      </w:r>
+      <w:r>
+        <w:rPr>
+          <w:rFonts w:ascii="Arial" w:hAnsi="Arial" w:cs="Arial"/>
+          <w:color w:val="666666"/>
+          <w:sz w:val="18"/>
+          <w:szCs w:val="18"/>
+        </w:rPr>
+        <w:br/>
+      </w:r>
+      <w:r>
+        <w:rPr>
+          <w:rFonts w:ascii="Arial" w:hAnsi="Arial" w:cs="Arial"/>
+          <w:color w:val="666666"/>
+          <w:sz w:val="18"/>
+          <w:szCs w:val="18"/>
+          <w:shd w:val="clear" w:color="auto" w:fill="FFFFFF"/>
+        </w:rPr>
+        <w:t>Office: Dell Butcher Hall, 144</w:t>
+      </w:r>
+    </w:p>
+    <w:p>
+      <w:pPr>
+        <w:pStyle w:val="ListParagraph"/>
+        <w:spacing w:after="0"/>
+      </w:pPr>
     </w:p>
     <w:p>
       <w:pPr>
@@ -26,12 +111,107 @@
           <w:ilvl w:val="0"/>
           <w:numId w:val="1"/>
         </w:numPr>
-      </w:pPr>
+        <w:spacing w:after="0"/>
+      </w:pPr>
+      <w:r>
+        <w:t xml:space="preserve">Guillaume </w:t>
+      </w:r>
       <w:proofErr w:type="spellStart"/>
       <w:r>
         <w:t>Baffou</w:t>
       </w:r>
       <w:proofErr w:type="spellEnd"/>
+      <w:r>
+        <w:t> </w:t>
+      </w:r>
+      <w:r>
+        <w:br/>
+      </w:r>
+      <w:proofErr w:type="spellStart"/>
+      <w:r>
+        <w:t>Groupe</w:t>
+      </w:r>
+      <w:proofErr w:type="spellEnd"/>
+      <w:r>
+        <w:t xml:space="preserve"> Mosaic</w:t>
+      </w:r>
+      <w:r>
+        <w:br/>
+      </w:r>
+      <w:proofErr w:type="spellStart"/>
+      <w:r>
+        <w:t>Institut</w:t>
+      </w:r>
+      <w:proofErr w:type="spellEnd"/>
+      <w:r>
+        <w:t xml:space="preserve"> Fresnel - UMR 7249</w:t>
+      </w:r>
+      <w:r>
+        <w:br/>
+        <w:t>Campus de Saint-Jérôme</w:t>
+      </w:r>
+      <w:r>
+        <w:br/>
+        <w:t xml:space="preserve">Avenue Escadrille </w:t>
+      </w:r>
+      <w:proofErr w:type="spellStart"/>
+      <w:r>
+        <w:t>Normandie-Niémen</w:t>
+      </w:r>
+      <w:proofErr w:type="spellEnd"/>
+      <w:r>
+        <w:br/>
+        <w:t xml:space="preserve">13397 Marseille </w:t>
+      </w:r>
+      <w:proofErr w:type="spellStart"/>
+      <w:r>
+        <w:t>Cedex</w:t>
+      </w:r>
+      <w:proofErr w:type="spellEnd"/>
+      <w:r>
+        <w:t xml:space="preserve"> 20</w:t>
+      </w:r>
+      <w:r>
+        <w:br/>
+        <w:t>France</w:t>
+      </w:r>
+      <w:r>
+        <w:br/>
+      </w:r>
+      <w:hyperlink r:id="rId7" w:history="1">
+        <w:r>
+          <w:rPr>
+            <w:rStyle w:val="Hyperlink"/>
+          </w:rPr>
+          <w:t>www.fresnel.fr</w:t>
+        </w:r>
+      </w:hyperlink>
+    </w:p>
+    <w:p>
+      <w:pPr>
+        <w:spacing w:after="0"/>
+        <w:ind w:left="720"/>
+      </w:pPr>
+      <w:r>
+        <w:t>Tel.: +33 (0)4 91 28 84 95</w:t>
+      </w:r>
+      <w:r>
+        <w:br/>
+      </w:r>
+      <w:hyperlink r:id="rId8" w:history="1">
+        <w:r>
+          <w:rPr>
+            <w:rStyle w:val="Hyperlink"/>
+          </w:rPr>
+          <w:t>guillaume.baffou@fresnel.fr</w:t>
+        </w:r>
+      </w:hyperlink>
+    </w:p>
+    <w:p>
+      <w:pPr>
+        <w:pStyle w:val="ListParagraph"/>
+        <w:spacing w:after="0"/>
+      </w:pPr>
     </w:p>
     <w:p>
       <w:pPr>
@@ -40,10 +220,109 @@
           <w:ilvl w:val="0"/>
           <w:numId w:val="1"/>
         </w:numPr>
-      </w:pPr>
-      <w:r>
-        <w:t>Stefan Maier</w:t>
-      </w:r>
+        <w:spacing w:after="0"/>
+      </w:pPr>
+      <w:r>
+        <w:t xml:space="preserve">Stefan </w:t>
+      </w:r>
+      <w:r>
+        <w:t xml:space="preserve">A. </w:t>
+      </w:r>
+      <w:r>
+        <w:t>Maier</w:t>
+      </w:r>
+    </w:p>
+    <w:p>
+      <w:pPr>
+        <w:pStyle w:val="ListParagraph"/>
+        <w:spacing w:after="0"/>
+        <w:rPr>
+          <w:rFonts w:ascii="Helvetica" w:hAnsi="Helvetica" w:cs="Helvetica"/>
+          <w:color w:val="000000"/>
+          <w:sz w:val="18"/>
+          <w:szCs w:val="18"/>
+          <w:bdr w:val="none" w:sz="0" w:space="0" w:color="auto" w:frame="1"/>
+          <w:shd w:val="clear" w:color="auto" w:fill="F9F9F9"/>
+        </w:rPr>
+      </w:pPr>
+      <w:r>
+        <w:rPr>
+          <w:rFonts w:ascii="Helvetica" w:hAnsi="Helvetica" w:cs="Helvetica"/>
+          <w:color w:val="000000"/>
+          <w:sz w:val="18"/>
+          <w:szCs w:val="18"/>
+          <w:bdr w:val="none" w:sz="0" w:space="0" w:color="auto" w:frame="1"/>
+          <w:shd w:val="clear" w:color="auto" w:fill="F9F9F9"/>
+        </w:rPr>
+        <w:t xml:space="preserve">Huxley 903Huxley </w:t>
+      </w:r>
+      <w:proofErr w:type="spellStart"/>
+      <w:r>
+        <w:rPr>
+          <w:rFonts w:ascii="Helvetica" w:hAnsi="Helvetica" w:cs="Helvetica"/>
+          <w:color w:val="000000"/>
+          <w:sz w:val="18"/>
+          <w:szCs w:val="18"/>
+          <w:bdr w:val="none" w:sz="0" w:space="0" w:color="auto" w:frame="1"/>
+          <w:shd w:val="clear" w:color="auto" w:fill="F9F9F9"/>
+        </w:rPr>
+        <w:t>BuildingSouth</w:t>
+      </w:r>
+      <w:proofErr w:type="spellEnd"/>
+      <w:r>
+        <w:rPr>
+          <w:rFonts w:ascii="Helvetica" w:hAnsi="Helvetica" w:cs="Helvetica"/>
+          <w:color w:val="000000"/>
+          <w:sz w:val="18"/>
+          <w:szCs w:val="18"/>
+          <w:bdr w:val="none" w:sz="0" w:space="0" w:color="auto" w:frame="1"/>
+          <w:shd w:val="clear" w:color="auto" w:fill="F9F9F9"/>
+        </w:rPr>
+        <w:t xml:space="preserve"> Kensington Campus</w:t>
+      </w:r>
+    </w:p>
+    <w:p>
+      <w:pPr>
+        <w:pStyle w:val="ListParagraph"/>
+        <w:spacing w:after="0"/>
+        <w:rPr>
+          <w:rFonts w:ascii="Helvetica" w:hAnsi="Helvetica" w:cs="Helvetica"/>
+          <w:color w:val="000000"/>
+          <w:sz w:val="18"/>
+          <w:szCs w:val="18"/>
+          <w:shd w:val="clear" w:color="auto" w:fill="F9F9F9"/>
+        </w:rPr>
+      </w:pPr>
+      <w:r>
+        <w:rPr>
+          <w:rFonts w:ascii="Helvetica" w:hAnsi="Helvetica" w:cs="Helvetica"/>
+          <w:color w:val="000000"/>
+          <w:sz w:val="18"/>
+          <w:szCs w:val="18"/>
+          <w:shd w:val="clear" w:color="auto" w:fill="F9F9F9"/>
+        </w:rPr>
+        <w:t>+44 (0)20 7594 6063</w:t>
+      </w:r>
+    </w:p>
+    <w:p>
+      <w:pPr>
+        <w:pStyle w:val="ListParagraph"/>
+        <w:spacing w:after="0"/>
+      </w:pPr>
+      <w:hyperlink r:id="rId9" w:history="1">
+        <w:r>
+          <w:rPr>
+            <w:rStyle w:val="Hyperlink"/>
+          </w:rPr>
+          <w:t>s.maier@imperial.ac.uk</w:t>
+        </w:r>
+      </w:hyperlink>
+    </w:p>
+    <w:p>
+      <w:pPr>
+        <w:pStyle w:val="ListParagraph"/>
+        <w:spacing w:after="0"/>
+      </w:pPr>
     </w:p>
     <w:p>
       <w:pPr>
@@ -52,10 +331,76 @@
           <w:ilvl w:val="0"/>
           <w:numId w:val="1"/>
         </w:numPr>
-      </w:pPr>
+        <w:spacing w:after="0"/>
+      </w:pPr>
+      <w:r>
+        <w:t xml:space="preserve">Mostafa A. </w:t>
+      </w:r>
       <w:r>
         <w:t>El Sayed</w:t>
       </w:r>
+    </w:p>
+    <w:p>
+      <w:pPr>
+        <w:spacing w:after="0"/>
+        <w:ind w:left="720"/>
+      </w:pPr>
+      <w:r>
+        <w:t>Prof. Mostafa El-Sayed</w:t>
+      </w:r>
+    </w:p>
+    <w:p>
+      <w:pPr>
+        <w:spacing w:after="0"/>
+        <w:ind w:left="720"/>
+      </w:pPr>
+      <w:r>
+        <w:t>Julius Brown Chair and Regents Professor</w:t>
+      </w:r>
+    </w:p>
+    <w:p>
+      <w:pPr>
+        <w:spacing w:after="0"/>
+        <w:ind w:left="720"/>
+      </w:pPr>
+      <w:r>
+        <w:t>Laser Dynamics Laboratory Director</w:t>
+      </w:r>
+    </w:p>
+    <w:p>
+      <w:pPr>
+        <w:spacing w:after="0"/>
+        <w:ind w:left="720"/>
+      </w:pPr>
+      <w:hyperlink r:id="rId10" w:history="1">
+        <w:r>
+          <w:rPr>
+            <w:rStyle w:val="Hyperlink"/>
+          </w:rPr>
+          <w:t>melsayed@gatech.edu</w:t>
+        </w:r>
+      </w:hyperlink>
+    </w:p>
+    <w:p>
+      <w:pPr>
+        <w:spacing w:after="0"/>
+        <w:ind w:left="720"/>
+      </w:pPr>
+      <w:r>
+        <w:t>404-894-0292</w:t>
+      </w:r>
+    </w:p>
+    <w:p>
+      <w:pPr>
+        <w:pStyle w:val="ListParagraph"/>
+        <w:spacing w:after="0"/>
+      </w:pPr>
+    </w:p>
+    <w:p>
+      <w:pPr>
+        <w:pStyle w:val="ListParagraph"/>
+        <w:spacing w:after="0"/>
+      </w:pPr>
     </w:p>
     <w:p>
       <w:pPr>
@@ -64,10 +409,115 @@
           <w:ilvl w:val="0"/>
           <w:numId w:val="1"/>
         </w:numPr>
-      </w:pPr>
-      <w:r>
-        <w:t xml:space="preserve">Halas </w:t>
-      </w:r>
+        <w:spacing w:after="0"/>
+      </w:pPr>
+      <w:r>
+        <w:t>Naomi J. Halas</w:t>
+      </w:r>
+    </w:p>
+    <w:p>
+      <w:pPr>
+        <w:spacing w:after="0"/>
+        <w:ind w:left="720"/>
+      </w:pPr>
+    </w:p>
+    <w:p>
+      <w:pPr>
+        <w:spacing w:after="0"/>
+        <w:ind w:left="720"/>
+      </w:pPr>
+      <w:r>
+        <w:t>Naomi J. Halas</w:t>
+      </w:r>
+    </w:p>
+    <w:p>
+      <w:pPr>
+        <w:spacing w:after="0"/>
+        <w:ind w:left="720"/>
+      </w:pPr>
+      <w:r>
+        <w:t>281 Brockman Hall</w:t>
+      </w:r>
+    </w:p>
+    <w:p>
+      <w:pPr>
+        <w:spacing w:after="0"/>
+        <w:ind w:left="720"/>
+      </w:pPr>
+      <w:r>
+        <w:t>ECE Department</w:t>
+      </w:r>
+    </w:p>
+    <w:p>
+      <w:pPr>
+        <w:spacing w:after="0"/>
+        <w:ind w:left="720"/>
+      </w:pPr>
+      <w:r>
+        <w:t>Rice University</w:t>
+      </w:r>
+    </w:p>
+    <w:p>
+      <w:pPr>
+        <w:spacing w:after="0"/>
+        <w:ind w:left="720"/>
+      </w:pPr>
+      <w:r>
+        <w:t>6100 Main St MS 378</w:t>
+      </w:r>
+    </w:p>
+    <w:p>
+      <w:pPr>
+        <w:spacing w:after="0"/>
+        <w:ind w:left="720"/>
+      </w:pPr>
+      <w:r>
+        <w:t>Houston, TX  77005-1892 </w:t>
+      </w:r>
+    </w:p>
+    <w:p>
+      <w:pPr>
+        <w:spacing w:after="0"/>
+        <w:ind w:left="720"/>
+      </w:pPr>
+    </w:p>
+    <w:p>
+      <w:pPr>
+        <w:spacing w:after="0"/>
+        <w:ind w:left="720"/>
+      </w:pPr>
+      <w:r>
+        <w:t>713-348-5612</w:t>
+      </w:r>
+    </w:p>
+    <w:p>
+      <w:pPr>
+        <w:spacing w:after="0"/>
+        <w:ind w:left="720"/>
+      </w:pPr>
+      <w:r>
+        <w:t>713-348-5686 fax</w:t>
+      </w:r>
+    </w:p>
+    <w:p>
+      <w:pPr>
+        <w:spacing w:after="0"/>
+        <w:ind w:left="720"/>
+      </w:pPr>
+      <w:hyperlink r:id="rId11" w:history="1">
+        <w:r>
+          <w:rPr>
+            <w:rStyle w:val="Hyperlink"/>
+          </w:rPr>
+          <w:t>halas@rice.edu</w:t>
+        </w:r>
+      </w:hyperlink>
+    </w:p>
+    <w:p>
+      <w:pPr>
+        <w:spacing w:after="0"/>
+        <w:ind w:left="360"/>
+      </w:pPr>
     </w:p>
     <w:p>
       <w:pPr>
@@ -76,6 +526,7 @@
           <w:ilvl w:val="0"/>
           <w:numId w:val="1"/>
         </w:numPr>
+        <w:spacing w:after="0"/>
       </w:pPr>
       <w:r>
         <w:t xml:space="preserve">Prof. Dr. Carsten </w:t>
@@ -85,6 +536,79 @@
         <w:t>Sönnichsen</w:t>
       </w:r>
       <w:proofErr w:type="spellEnd"/>
+    </w:p>
+    <w:p>
+      <w:pPr>
+        <w:ind w:left="720"/>
+        <w:rPr>
+          <w:rFonts w:ascii="Arial" w:eastAsia="Times New Roman" w:hAnsi="Arial" w:cs="Arial"/>
+          <w:color w:val="333333"/>
+          <w:sz w:val="19"/>
+          <w:szCs w:val="19"/>
+          <w:shd w:val="clear" w:color="auto" w:fill="FFFFFF"/>
+        </w:rPr>
+      </w:pPr>
+      <w:r>
+        <w:rPr>
+          <w:rFonts w:ascii="Arial" w:hAnsi="Arial" w:cs="Arial"/>
+          <w:color w:val="333333"/>
+          <w:sz w:val="19"/>
+          <w:szCs w:val="19"/>
+          <w:shd w:val="clear" w:color="auto" w:fill="FFFFFF"/>
+        </w:rPr>
+        <w:t>soennichsen@uni-mainz.de</w:t>
+      </w:r>
+      <w:r>
+        <w:br/>
+        <w:t>Institute of Physical Chemistry </w:t>
+      </w:r>
+      <w:r>
+        <w:br/>
+      </w:r>
+      <w:proofErr w:type="spellStart"/>
+      <w:r>
+        <w:t>Duesbergweg</w:t>
+      </w:r>
+      <w:proofErr w:type="spellEnd"/>
+      <w:r>
+        <w:t xml:space="preserve"> 10-14, </w:t>
+      </w:r>
+      <w:r>
+        <w:rPr>
+          <w:rFonts w:ascii="Arial" w:eastAsia="Times New Roman" w:hAnsi="Arial" w:cs="Arial"/>
+          <w:color w:val="333333"/>
+          <w:sz w:val="19"/>
+          <w:szCs w:val="19"/>
+          <w:shd w:val="clear" w:color="auto" w:fill="FFFFFF"/>
+        </w:rPr>
+        <w:t>D-55128 Mainz</w:t>
+      </w:r>
+    </w:p>
+    <w:p>
+      <w:pPr>
+        <w:ind w:left="720"/>
+        <w:rPr>
+          <w:rFonts w:ascii="Arial" w:eastAsia="Times New Roman" w:hAnsi="Arial" w:cs="Arial"/>
+          <w:color w:val="333333"/>
+          <w:sz w:val="19"/>
+          <w:szCs w:val="19"/>
+        </w:rPr>
+      </w:pPr>
+      <w:r>
+        <w:rPr>
+          <w:rFonts w:ascii="Arial" w:eastAsia="Times New Roman" w:hAnsi="Arial" w:cs="Arial"/>
+          <w:color w:val="333333"/>
+          <w:sz w:val="19"/>
+          <w:szCs w:val="19"/>
+        </w:rPr>
+        <w:t>Tel: +49 6131 39 24855 </w:t>
+      </w:r>
+    </w:p>
+    <w:p>
+      <w:pPr>
+        <w:pStyle w:val="ListParagraph"/>
+        <w:spacing w:after="0"/>
+      </w:pPr>
     </w:p>
     <w:p>
       <w:pPr>
@@ -93,6 +617,7 @@
           <w:ilvl w:val="0"/>
           <w:numId w:val="1"/>
         </w:numPr>
+        <w:spacing w:after="0"/>
       </w:pPr>
       <w:r>
         <w:t xml:space="preserve">Dr. Theobald </w:t>
@@ -102,6 +627,132 @@
         <w:t>Lohmueller</w:t>
       </w:r>
       <w:proofErr w:type="spellEnd"/>
+    </w:p>
+    <w:p>
+      <w:pPr>
+        <w:ind w:left="720"/>
+      </w:pPr>
+      <w:proofErr w:type="spellStart"/>
+      <w:r>
+        <w:t>Lehrstuhl</w:t>
+      </w:r>
+      <w:proofErr w:type="spellEnd"/>
+      <w:r>
+        <w:t xml:space="preserve"> </w:t>
+      </w:r>
+      <w:proofErr w:type="spellStart"/>
+      <w:r>
+        <w:t>für</w:t>
+      </w:r>
+      <w:proofErr w:type="spellEnd"/>
+      <w:r>
+        <w:t xml:space="preserve"> </w:t>
+      </w:r>
+      <w:proofErr w:type="spellStart"/>
+      <w:r>
+        <w:t>Photonik</w:t>
+      </w:r>
+      <w:proofErr w:type="spellEnd"/>
+      <w:r>
+        <w:t xml:space="preserve"> und </w:t>
+      </w:r>
+      <w:proofErr w:type="spellStart"/>
+      <w:r>
+        <w:t>Optoelektronik</w:t>
+      </w:r>
+      <w:proofErr w:type="spellEnd"/>
+      <w:r>
+        <w:br/>
+        <w:t xml:space="preserve">Department </w:t>
+      </w:r>
+      <w:proofErr w:type="spellStart"/>
+      <w:r>
+        <w:t>für</w:t>
+      </w:r>
+      <w:proofErr w:type="spellEnd"/>
+      <w:r>
+        <w:t xml:space="preserve"> </w:t>
+      </w:r>
+      <w:proofErr w:type="spellStart"/>
+      <w:r>
+        <w:t>Physik</w:t>
+      </w:r>
+      <w:proofErr w:type="spellEnd"/>
+      <w:r>
+        <w:t xml:space="preserve"> und </w:t>
+      </w:r>
+      <w:proofErr w:type="spellStart"/>
+      <w:r>
+        <w:t>CeNS</w:t>
+      </w:r>
+      <w:proofErr w:type="spellEnd"/>
+      <w:r>
+        <w:br/>
+      </w:r>
+      <w:r>
+        <w:lastRenderedPageBreak/>
+        <w:t>Ludwig-</w:t>
+      </w:r>
+      <w:proofErr w:type="spellStart"/>
+      <w:r>
+        <w:t>Maximilians</w:t>
+      </w:r>
+      <w:proofErr w:type="spellEnd"/>
+      <w:r>
+        <w:t>-</w:t>
+      </w:r>
+      <w:proofErr w:type="spellStart"/>
+      <w:r>
+        <w:t>Universität</w:t>
+      </w:r>
+      <w:proofErr w:type="spellEnd"/>
+      <w:r>
+        <w:t xml:space="preserve"> </w:t>
+      </w:r>
+      <w:proofErr w:type="spellStart"/>
+      <w:r>
+        <w:t>München</w:t>
+      </w:r>
+      <w:proofErr w:type="spellEnd"/>
+      <w:r>
+        <w:br/>
+      </w:r>
+      <w:proofErr w:type="spellStart"/>
+      <w:r>
+        <w:t>Amalienstr</w:t>
+      </w:r>
+      <w:proofErr w:type="spellEnd"/>
+      <w:r>
+        <w:t xml:space="preserve">. 54, D-80799 </w:t>
+      </w:r>
+      <w:proofErr w:type="spellStart"/>
+      <w:r>
+        <w:t>München</w:t>
+      </w:r>
+      <w:proofErr w:type="spellEnd"/>
+      <w:r>
+        <w:t>, Germany</w:t>
+      </w:r>
+    </w:p>
+    <w:p>
+      <w:pPr>
+        <w:ind w:left="720"/>
+      </w:pPr>
+      <w:r>
+        <w:t>Tel: +49-89-2180-3318</w:t>
+      </w:r>
+      <w:r>
+        <w:br/>
+        <w:t>Email: t.lohmueller@lmu.de</w:t>
+      </w:r>
+      <w:bookmarkStart w:id="0" w:name="_GoBack"/>
+      <w:bookmarkEnd w:id="0"/>
+    </w:p>
+    <w:p>
+      <w:pPr>
+        <w:pStyle w:val="ListParagraph"/>
+        <w:spacing w:after="0"/>
+      </w:pPr>
     </w:p>
     <w:p>
       <w:pPr>
@@ -110,6 +761,7 @@
           <w:ilvl w:val="0"/>
           <w:numId w:val="1"/>
         </w:numPr>
+        <w:spacing w:after="0"/>
       </w:pPr>
       <w:r>
         <w:t>Martin (</w:t>
@@ -125,14 +777,56 @@
     </w:p>
     <w:p>
       <w:pPr>
-        <w:pStyle w:val="ListParagraph"/>
-      </w:pPr>
-      <w:bookmarkStart w:id="0" w:name="_GoBack"/>
-      <w:bookmarkEnd w:id="0"/>
+        <w:ind w:left="720"/>
+      </w:pPr>
+      <w:r>
+        <w:t>Prof. Olivier J.F. Martin, Director of the NAM laboratory</w:t>
+      </w:r>
+      <w:r>
+        <w:br/>
+        <w:t>Professor of nanophotonics and optical signal processing</w:t>
+      </w:r>
+      <w:r>
+        <w:br/>
+        <w:t>Office: </w:t>
+      </w:r>
+      <w:hyperlink r:id="rId12" w:history="1">
+        <w:r>
+          <w:rPr>
+            <w:rStyle w:val="Hyperlink"/>
+          </w:rPr>
+          <w:t>ELG240</w:t>
+        </w:r>
+      </w:hyperlink>
+      <w:r>
+        <w:t>, Tel: +41-21-693.26.07 (direct), +41-21-693.47.46 (PA)</w:t>
+      </w:r>
+      <w:r>
+        <w:br/>
+      </w:r>
+      <w:hyperlink r:id="rId13" w:history="1">
+        <w:r>
+          <w:rPr>
+            <w:rStyle w:val="Hyperlink"/>
+          </w:rPr>
+          <w:t>olivier.martin@epfl.ch</w:t>
+        </w:r>
+      </w:hyperlink>
+    </w:p>
+    <w:p>
+      <w:pPr>
+        <w:ind w:left="720"/>
+      </w:pPr>
+    </w:p>
+    <w:p>
+      <w:pPr>
+        <w:pStyle w:val="ListParagraph"/>
+        <w:spacing w:after="0"/>
+      </w:pPr>
     </w:p>
     <w:sectPr>
-      <w:pgSz w:w="12240" w:h="15840"/>
-      <w:pgMar w:top="1440" w:right="1440" w:bottom="1440" w:left="1440" w:header="720" w:footer="720" w:gutter="0"/>
+      <w:pgSz w:w="11906" w:h="16838" w:code="9"/>
+      <w:pgMar w:top="720" w:right="720" w:bottom="720" w:left="720" w:header="720" w:footer="720" w:gutter="0"/>
       <w:cols w:space="720"/>
       <w:docGrid w:linePitch="360"/>
     </w:sectPr>
@@ -141,7 +835,7 @@
 </file>
 
 <file path=word/numbering.xml><?xml version="1.0" encoding="utf-8"?>
-<w:numbering xmlns:wpc="http://schemas.microsoft.com/office/word/2010/wordprocessingCanvas" xmlns:mc="http://schemas.openxmlformats.org/markup-compatibility/2006" xmlns:o="urn:schemas-microsoft-com:office:office" xmlns:r="http://schemas.openxmlformats.org/officeDocument/2006/relationships" xmlns:m="http://schemas.openxmlformats.org/officeDocument/2006/math" xmlns:v="urn:schemas-microsoft-com:vml" xmlns:wp14="http://schemas.microsoft.com/office/word/2010/wordprocessingDrawing" xmlns:wp="http://schemas.openxmlformats.org/drawingml/2006/wordprocessingDrawing" xmlns:w10="urn:schemas-microsoft-com:office:word" xmlns:w="http://schemas.openxmlformats.org/wordprocessingml/2006/main" xmlns:w14="http://schemas.microsoft.com/office/word/2010/wordml" xmlns:w15="http://schemas.microsoft.com/office/word/2012/wordml" xmlns:wpg="http://schemas.microsoft.com/office/word/2010/wordprocessingGroup" xmlns:wpi="http://schemas.microsoft.com/office/word/2010/wordprocessingInk" xmlns:wne="http://schemas.microsoft.com/office/word/2006/wordml" xmlns:wps="http://schemas.microsoft.com/office/word/2010/wordprocessingShape" mc:Ignorable="w14 w15 wp14">
+<w:numbering xmlns:wpc="http://schemas.microsoft.com/office/word/2010/wordprocessingCanvas" xmlns:cx="http://schemas.microsoft.com/office/drawing/2014/chartex" xmlns:cx1="http://schemas.microsoft.com/office/drawing/2015/9/8/chartex" xmlns:mc="http://schemas.openxmlformats.org/markup-compatibility/2006" xmlns:o="urn:schemas-microsoft-com:office:office" xmlns:r="http://schemas.openxmlformats.org/officeDocument/2006/relationships" xmlns:m="http://schemas.openxmlformats.org/officeDocument/2006/math" xmlns:v="urn:schemas-microsoft-com:vml" xmlns:wp14="http://schemas.microsoft.com/office/word/2010/wordprocessingDrawing" xmlns:wp="http://schemas.openxmlformats.org/drawingml/2006/wordprocessingDrawing" xmlns:w10="urn:schemas-microsoft-com:office:word" xmlns:w="http://schemas.openxmlformats.org/wordprocessingml/2006/main" xmlns:w14="http://schemas.microsoft.com/office/word/2010/wordml" xmlns:w15="http://schemas.microsoft.com/office/word/2012/wordml" xmlns:w16se="http://schemas.microsoft.com/office/word/2015/wordml/symex" xmlns:wpg="http://schemas.microsoft.com/office/word/2010/wordprocessingGroup" xmlns:wpi="http://schemas.microsoft.com/office/word/2010/wordprocessingInk" xmlns:wne="http://schemas.microsoft.com/office/word/2006/wordml" xmlns:wps="http://schemas.microsoft.com/office/word/2010/wordprocessingShape" mc:Ignorable="w14 w15 w16se wp14">
   <w:abstractNum w:abstractNumId="0" w15:restartNumberingAfterBreak="0">
     <w:nsid w:val="45563E6C"/>
     <w:multiLevelType w:val="hybridMultilevel"/>
@@ -235,7 +929,7 @@
 </file>
 
 <file path=word/styles.xml><?xml version="1.0" encoding="utf-8"?>
-<w:styles xmlns:mc="http://schemas.openxmlformats.org/markup-compatibility/2006" xmlns:r="http://schemas.openxmlformats.org/officeDocument/2006/relationships" xmlns:w="http://schemas.openxmlformats.org/wordprocessingml/2006/main" xmlns:w14="http://schemas.microsoft.com/office/word/2010/wordml" xmlns:w15="http://schemas.microsoft.com/office/word/2012/wordml" mc:Ignorable="w14 w15">
+<w:styles xmlns:mc="http://schemas.openxmlformats.org/markup-compatibility/2006" xmlns:r="http://schemas.openxmlformats.org/officeDocument/2006/relationships" xmlns:w="http://schemas.openxmlformats.org/wordprocessingml/2006/main" xmlns:w14="http://schemas.microsoft.com/office/word/2010/wordml" xmlns:w15="http://schemas.microsoft.com/office/word/2012/wordml" xmlns:w16se="http://schemas.microsoft.com/office/word/2015/wordml/symex" mc:Ignorable="w14 w15 w16se">
   <w:docDefaults>
     <w:rPrDefault>
       <w:rPr>
@@ -648,6 +1342,28 @@
       <w:szCs w:val="48"/>
     </w:rPr>
   </w:style>
+  <w:style w:type="paragraph" w:styleId="Heading2">
+    <w:name w:val="heading 2"/>
+    <w:basedOn w:val="Normal"/>
+    <w:next w:val="Normal"/>
+    <w:link w:val="Heading2Char"/>
+    <w:uiPriority w:val="9"/>
+    <w:unhideWhenUsed/>
+    <w:qFormat/>
+    <w:rsid w:val="001A3F9F"/>
+    <w:pPr>
+      <w:keepNext/>
+      <w:keepLines/>
+      <w:spacing w:before="40" w:after="0"/>
+      <w:outlineLvl w:val="1"/>
+    </w:pPr>
+    <w:rPr>
+      <w:rFonts w:asciiTheme="majorHAnsi" w:eastAsiaTheme="majorEastAsia" w:hAnsiTheme="majorHAnsi" w:cstheme="majorBidi"/>
+      <w:color w:val="2E74B5" w:themeColor="accent1" w:themeShade="BF"/>
+      <w:sz w:val="26"/>
+      <w:szCs w:val="26"/>
+    </w:rPr>
+  </w:style>
   <w:style w:type="character" w:default="1" w:styleId="DefaultParagraphFont">
     <w:name w:val="Default Paragraph Font"/>
     <w:uiPriority w:val="1"/>
@@ -710,6 +1426,48 @@
       <w:kern w:val="36"/>
       <w:sz w:val="48"/>
       <w:szCs w:val="48"/>
+    </w:rPr>
+  </w:style>
+  <w:style w:type="paragraph" w:styleId="NormalWeb">
+    <w:name w:val="Normal (Web)"/>
+    <w:basedOn w:val="Normal"/>
+    <w:uiPriority w:val="99"/>
+    <w:semiHidden/>
+    <w:unhideWhenUsed/>
+    <w:rsid w:val="001A3F9F"/>
+    <w:pPr>
+      <w:spacing w:before="100" w:beforeAutospacing="1" w:after="100" w:afterAutospacing="1" w:line="240" w:lineRule="auto"/>
+    </w:pPr>
+    <w:rPr>
+      <w:rFonts w:ascii="Times New Roman" w:eastAsia="Times New Roman" w:hAnsi="Times New Roman" w:cs="Times New Roman"/>
+      <w:sz w:val="24"/>
+      <w:szCs w:val="24"/>
+    </w:rPr>
+  </w:style>
+  <w:style w:type="character" w:customStyle="1" w:styleId="Heading2Char">
+    <w:name w:val="Heading 2 Char"/>
+    <w:basedOn w:val="DefaultParagraphFont"/>
+    <w:link w:val="Heading2"/>
+    <w:uiPriority w:val="9"/>
+    <w:rsid w:val="001A3F9F"/>
+    <w:rPr>
+      <w:rFonts w:asciiTheme="majorHAnsi" w:eastAsiaTheme="majorEastAsia" w:hAnsiTheme="majorHAnsi" w:cstheme="majorBidi"/>
+      <w:color w:val="2E74B5" w:themeColor="accent1" w:themeShade="BF"/>
+      <w:sz w:val="26"/>
+      <w:szCs w:val="26"/>
+    </w:rPr>
+  </w:style>
+  <w:style w:type="paragraph" w:customStyle="1" w:styleId="titelleiste">
+    <w:name w:val="titelleiste"/>
+    <w:basedOn w:val="Normal"/>
+    <w:rsid w:val="001A3F9F"/>
+    <w:pPr>
+      <w:spacing w:before="100" w:beforeAutospacing="1" w:after="100" w:afterAutospacing="1" w:line="240" w:lineRule="auto"/>
+    </w:pPr>
+    <w:rPr>
+      <w:rFonts w:ascii="Times New Roman" w:eastAsia="Times New Roman" w:hAnsi="Times New Roman" w:cs="Times New Roman"/>
+      <w:sz w:val="24"/>
+      <w:szCs w:val="24"/>
     </w:rPr>
   </w:style>
 </w:styles>
@@ -974,4 +1732,16 @@
     </a:ext>
   </a:extLst>
 </a:theme>
+</file>
+
+<file path=customXml/item1.xml><?xml version="1.0" encoding="utf-8"?>
+<b:Sources xmlns:b="http://schemas.openxmlformats.org/officeDocument/2006/bibliography" xmlns="http://schemas.openxmlformats.org/officeDocument/2006/bibliography" SelectedStyle="\APASixthEditionOfficeOnline.xsl" StyleName="APA" Version="6"/>
+</file>
+
+<file path=customXml/itemProps1.xml><?xml version="1.0" encoding="utf-8"?>
+<ds:datastoreItem xmlns:ds="http://schemas.openxmlformats.org/officeDocument/2006/customXml" ds:itemID="{2FA9F896-F304-45E8-824F-B98E0AE8DA60}">
+  <ds:schemaRefs>
+    <ds:schemaRef ds:uri="http://schemas.openxmlformats.org/officeDocument/2006/bibliography"/>
+  </ds:schemaRefs>
+</ds:datastoreItem>
 </file>
</xml_diff>